<commit_message>
Update .gitignore & templates folder
</commit_message>
<xml_diff>
--- a/templates/template1.docx
+++ b/templates/template1.docx
@@ -107,6 +107,18 @@
         </w:rPr>
         <w:t>}}</w:t>
       </w:r>
+    </w:p>
+    <w:p>
+      <w:pPr>
+        <w:pStyle w:val="Normal"/>
+        <w:rPr>
+          <w:rFonts w:ascii="Aptos (Cuerpo)" w:hAnsi="Aptos (Cuerpo)" w:eastAsia="Aptos (Cuerpo)" w:cs="Aptos (Cuerpo)"/>
+          <w:noProof w:val="0"/>
+          <w:sz w:val="24"/>
+          <w:szCs w:val="24"/>
+          <w:lang w:val="es-ES"/>
+        </w:rPr>
+      </w:pPr>
     </w:p>
     <w:p>
       <w:pPr>
@@ -201,6 +213,7 @@
         </w:rPr>
         <w:t>Neto: {{</w:t>
       </w:r>
+      <w:proofErr w:type="spellStart"/>
       <w:r>
         <w:rPr>
           <w:rFonts w:ascii="Aptos (Cuerpo)" w:hAnsi="Aptos (Cuerpo)" w:eastAsia="Aptos (Cuerpo)" w:cs="Aptos (Cuerpo)"/>
@@ -211,6 +224,7 @@
         </w:rPr>
         <w:t>precio.bruto</w:t>
       </w:r>
+      <w:proofErr w:type="spellEnd"/>
       <w:r>
         <w:rPr>
           <w:rFonts w:ascii="Aptos (Cuerpo)" w:hAnsi="Aptos (Cuerpo)" w:eastAsia="Aptos (Cuerpo)" w:cs="Aptos (Cuerpo)"/>
@@ -224,6 +238,18 @@
     </w:p>
     <w:p>
       <w:pPr>
+        <w:pStyle w:val="Normal"/>
+        <w:rPr>
+          <w:rFonts w:ascii="Aptos (Cuerpo)" w:hAnsi="Aptos (Cuerpo)" w:eastAsia="Aptos (Cuerpo)" w:cs="Aptos (Cuerpo)"/>
+          <w:noProof w:val="0"/>
+          <w:sz w:val="24"/>
+          <w:szCs w:val="24"/>
+          <w:lang w:val="es-ES"/>
+        </w:rPr>
+      </w:pPr>
+    </w:p>
+    <w:p>
+      <w:pPr>
         <w:spacing w:before="0" w:beforeAutospacing="off" w:after="0" w:afterAutospacing="off"/>
         <w:rPr>
           <w:rFonts w:ascii="Consolas" w:hAnsi="Consolas" w:eastAsia="Consolas" w:cs="Consolas"/>
@@ -243,6 +269,7 @@
         </w:rPr>
         <w:t>Productos: {{</w:t>
       </w:r>
+      <w:proofErr w:type="spellStart"/>
       <w:r>
         <w:rPr>
           <w:rFonts w:ascii="Consolas" w:hAnsi="Consolas" w:eastAsia="Consolas" w:cs="Consolas"/>
@@ -253,6 +280,7 @@
         </w:rPr>
         <w:t>productos.map</w:t>
       </w:r>
+      <w:proofErr w:type="spellEnd"/>
       <w:r>
         <w:rPr>
           <w:rFonts w:ascii="Consolas" w:hAnsi="Consolas" w:eastAsia="Consolas" w:cs="Consolas"/>
@@ -263,6 +291,7 @@
         </w:rPr>
         <w:t xml:space="preserve">(p =&gt; </w:t>
       </w:r>
+      <w:proofErr w:type="spellStart"/>
       <w:r>
         <w:rPr>
           <w:rFonts w:ascii="Consolas" w:hAnsi="Consolas" w:eastAsia="Consolas" w:cs="Consolas"/>
@@ -273,6 +302,7 @@
         </w:rPr>
         <w:t>p.producto</w:t>
       </w:r>
+      <w:proofErr w:type="spellEnd"/>
       <w:r>
         <w:rPr>
           <w:rFonts w:ascii="Consolas" w:hAnsi="Consolas" w:eastAsia="Consolas" w:cs="Consolas"/>
@@ -283,6 +313,7 @@
         </w:rPr>
         <w:t>).</w:t>
       </w:r>
+      <w:proofErr w:type="spellStart"/>
       <w:r>
         <w:rPr>
           <w:rFonts w:ascii="Consolas" w:hAnsi="Consolas" w:eastAsia="Consolas" w:cs="Consolas"/>
@@ -293,6 +324,7 @@
         </w:rPr>
         <w:t>join</w:t>
       </w:r>
+      <w:proofErr w:type="spellEnd"/>
       <w:r>
         <w:rPr>
           <w:rFonts w:ascii="Consolas" w:hAnsi="Consolas" w:eastAsia="Consolas" w:cs="Consolas"/>
@@ -318,41 +350,238 @@
     </w:p>
     <w:p>
       <w:pPr>
+        <w:pStyle w:val="Normal"/>
         <w:spacing w:before="0" w:beforeAutospacing="off" w:after="0" w:afterAutospacing="off"/>
-      </w:pPr>
-      <w:r>
-        <w:rPr>
-          <w:rFonts w:ascii="Consolas" w:hAnsi="Consolas" w:eastAsia="Consolas" w:cs="Consolas"/>
-          <w:noProof w:val="0"/>
-          <w:sz w:val="24"/>
-          <w:szCs w:val="24"/>
-          <w:lang w:val="es-ES"/>
-        </w:rPr>
-        <w:t>{{productos.map((p, i) =&gt; `Producto ${i + 1} -&gt; ${p.producto}`).join("\n")}}</w:t>
-      </w:r>
+        <w:rPr>
+          <w:rFonts w:ascii="Consolas" w:hAnsi="Consolas" w:eastAsia="Consolas" w:cs="Consolas"/>
+          <w:noProof w:val="0"/>
+          <w:sz w:val="24"/>
+          <w:szCs w:val="24"/>
+          <w:lang w:val="es-ES"/>
+        </w:rPr>
+      </w:pPr>
     </w:p>
     <w:p>
       <w:pPr>
         <w:spacing w:before="0" w:beforeAutospacing="off" w:after="0" w:afterAutospacing="off"/>
-        <w:rPr>
-          <w:rFonts w:ascii="Consolas" w:hAnsi="Consolas" w:eastAsia="Consolas" w:cs="Consolas"/>
-          <w:noProof w:val="0"/>
-          <w:sz w:val="24"/>
-          <w:szCs w:val="24"/>
-          <w:lang w:val="es-ES"/>
-        </w:rPr>
-      </w:pPr>
-      <w:r>
-        <w:br/>
-      </w:r>
-    </w:p>
-    <w:p>
-      <w:pPr>
-        <w:rPr>
-          <w:rFonts w:ascii="Aptos (Cuerpo)" w:hAnsi="Aptos (Cuerpo)" w:eastAsia="Aptos (Cuerpo)" w:cs="Aptos (Cuerpo)"/>
-          <w:noProof w:val="0"/>
-          <w:sz w:val="24"/>
-          <w:szCs w:val="24"/>
+      </w:pPr>
+      <w:r>
+        <w:rPr>
+          <w:rFonts w:ascii="Consolas" w:hAnsi="Consolas" w:eastAsia="Consolas" w:cs="Consolas"/>
+          <w:noProof w:val="0"/>
+          <w:sz w:val="24"/>
+          <w:szCs w:val="24"/>
+          <w:lang w:val="es-ES"/>
+        </w:rPr>
+        <w:t>{{</w:t>
+      </w:r>
+      <w:proofErr w:type="spellStart"/>
+      <w:r>
+        <w:rPr>
+          <w:rFonts w:ascii="Consolas" w:hAnsi="Consolas" w:eastAsia="Consolas" w:cs="Consolas"/>
+          <w:noProof w:val="0"/>
+          <w:sz w:val="24"/>
+          <w:szCs w:val="24"/>
+          <w:lang w:val="es-ES"/>
+        </w:rPr>
+        <w:t>productos.map</w:t>
+      </w:r>
+      <w:proofErr w:type="spellEnd"/>
+      <w:r>
+        <w:rPr>
+          <w:rFonts w:ascii="Consolas" w:hAnsi="Consolas" w:eastAsia="Consolas" w:cs="Consolas"/>
+          <w:noProof w:val="0"/>
+          <w:sz w:val="24"/>
+          <w:szCs w:val="24"/>
+          <w:lang w:val="es-ES"/>
+        </w:rPr>
+        <w:t>((p, i) =&gt; `Producto ${i + 1} -&gt; ${</w:t>
+      </w:r>
+      <w:proofErr w:type="spellStart"/>
+      <w:r>
+        <w:rPr>
+          <w:rFonts w:ascii="Consolas" w:hAnsi="Consolas" w:eastAsia="Consolas" w:cs="Consolas"/>
+          <w:noProof w:val="0"/>
+          <w:sz w:val="24"/>
+          <w:szCs w:val="24"/>
+          <w:lang w:val="es-ES"/>
+        </w:rPr>
+        <w:t>p.producto</w:t>
+      </w:r>
+      <w:proofErr w:type="spellEnd"/>
+      <w:r>
+        <w:rPr>
+          <w:rFonts w:ascii="Consolas" w:hAnsi="Consolas" w:eastAsia="Consolas" w:cs="Consolas"/>
+          <w:noProof w:val="0"/>
+          <w:sz w:val="24"/>
+          <w:szCs w:val="24"/>
+          <w:lang w:val="es-ES"/>
+        </w:rPr>
+        <w:t>}`).</w:t>
+      </w:r>
+      <w:proofErr w:type="spellStart"/>
+      <w:r>
+        <w:rPr>
+          <w:rFonts w:ascii="Consolas" w:hAnsi="Consolas" w:eastAsia="Consolas" w:cs="Consolas"/>
+          <w:noProof w:val="0"/>
+          <w:sz w:val="24"/>
+          <w:szCs w:val="24"/>
+          <w:lang w:val="es-ES"/>
+        </w:rPr>
+        <w:t>join</w:t>
+      </w:r>
+      <w:proofErr w:type="spellEnd"/>
+      <w:r>
+        <w:rPr>
+          <w:rFonts w:ascii="Consolas" w:hAnsi="Consolas" w:eastAsia="Consolas" w:cs="Consolas"/>
+          <w:noProof w:val="0"/>
+          <w:sz w:val="24"/>
+          <w:szCs w:val="24"/>
+          <w:lang w:val="es-ES"/>
+        </w:rPr>
+        <w:t>("\n")}}</w:t>
+      </w:r>
+    </w:p>
+    <w:p>
+      <w:pPr>
+        <w:pStyle w:val="Normal"/>
+        <w:spacing w:before="0" w:beforeAutospacing="off" w:after="0" w:afterAutospacing="off"/>
+        <w:rPr>
+          <w:rFonts w:ascii="Consolas" w:hAnsi="Consolas" w:eastAsia="Consolas" w:cs="Consolas"/>
+          <w:noProof w:val="0"/>
+          <w:sz w:val="24"/>
+          <w:szCs w:val="24"/>
+          <w:lang w:val="es-ES"/>
+        </w:rPr>
+      </w:pPr>
+    </w:p>
+    <w:p>
+      <w:pPr>
+        <w:pStyle w:val="Normal"/>
+      </w:pPr>
+      <w:r>
+        <w:rPr>
+          <w:noProof w:val="0"/>
+          <w:lang w:val="es-ES"/>
+        </w:rPr>
+        <w:t>{{FOR p IN productos}}</w:t>
+      </w:r>
+    </w:p>
+    <w:p>
+      <w:pPr>
+        <w:pStyle w:val="Heading1"/>
+        <w:rPr>
+          <w:noProof w:val="0"/>
+          <w:lang w:val="es-ES"/>
+        </w:rPr>
+      </w:pPr>
+      <w:r>
+        <w:rPr>
+          <w:noProof w:val="0"/>
+          <w:lang w:val="es-ES"/>
+        </w:rPr>
+        <w:t>Producto: {{</w:t>
+      </w:r>
+      <w:r>
+        <w:rPr>
+          <w:noProof w:val="0"/>
+          <w:lang w:val="es-ES"/>
+        </w:rPr>
+        <w:t>INS $</w:t>
+      </w:r>
+      <w:proofErr w:type="spellStart"/>
+      <w:r>
+        <w:rPr>
+          <w:noProof w:val="0"/>
+          <w:lang w:val="es-ES"/>
+        </w:rPr>
+        <w:t>p.producto</w:t>
+      </w:r>
+      <w:proofErr w:type="spellEnd"/>
+      <w:r>
+        <w:rPr>
+          <w:noProof w:val="0"/>
+          <w:lang w:val="es-ES"/>
+        </w:rPr>
+        <w:t>}}</w:t>
+      </w:r>
+    </w:p>
+    <w:p>
+      <w:pPr>
+        <w:pStyle w:val="Normal"/>
+        <w:rPr>
+          <w:rFonts w:ascii="Consolas" w:hAnsi="Consolas" w:eastAsia="Consolas" w:cs="Consolas"/>
+          <w:noProof w:val="0"/>
+          <w:sz w:val="24"/>
+          <w:szCs w:val="24"/>
+          <w:lang w:val="es-ES"/>
+        </w:rPr>
+      </w:pPr>
+      <w:r>
+        <w:rPr>
+          <w:noProof w:val="0"/>
+          <w:lang w:val="es-ES"/>
+        </w:rPr>
+        <w:t>Materiales:</w:t>
+      </w:r>
+    </w:p>
+    <w:p>
+      <w:pPr>
+        <w:pStyle w:val="Normal"/>
+        <w:rPr>
+          <w:rFonts w:ascii="Consolas" w:hAnsi="Consolas" w:eastAsia="Consolas" w:cs="Consolas"/>
+          <w:noProof w:val="0"/>
+          <w:sz w:val="24"/>
+          <w:szCs w:val="24"/>
+          <w:lang w:val="es-ES"/>
+        </w:rPr>
+      </w:pPr>
+      <w:r>
+        <w:rPr>
+          <w:noProof w:val="0"/>
+          <w:lang w:val="es-ES"/>
+        </w:rPr>
+        <w:t xml:space="preserve">Origen: </w:t>
+      </w:r>
+    </w:p>
+    <w:p>
+      <w:pPr>
+        <w:pStyle w:val="Normal"/>
+        <w:rPr>
+          <w:noProof w:val="0"/>
+          <w:lang w:val="es-ES"/>
+        </w:rPr>
+      </w:pPr>
+      <w:r>
+        <w:rPr>
+          <w:noProof w:val="0"/>
+          <w:lang w:val="es-ES"/>
+        </w:rPr>
+        <w:t>Peso:</w:t>
+      </w:r>
+    </w:p>
+    <w:p>
+      <w:pPr>
+        <w:pStyle w:val="Normal"/>
+        <w:rPr>
+          <w:noProof w:val="0"/>
+          <w:lang w:val="es-ES"/>
+        </w:rPr>
+      </w:pPr>
+      <w:r>
+        <w:rPr>
+          <w:noProof w:val="0"/>
+          <w:lang w:val="es-ES"/>
+        </w:rPr>
+        <w:t>{{END-FOR p}}</w:t>
+      </w:r>
+    </w:p>
+    <w:p>
+      <w:pPr>
+        <w:pStyle w:val="Normal"/>
+        <w:rPr>
+          <w:rStyle w:val="Heading1Char"/>
+          <w:noProof w:val="0"/>
           <w:lang w:val="es-ES"/>
         </w:rPr>
       </w:pPr>
@@ -369,6 +598,230 @@
 
 <file path=word/numbering.xml><?xml version="1.0" encoding="utf-8"?>
 <w:numbering xmlns:w="http://schemas.openxmlformats.org/wordprocessingml/2006/main">
+  <w:abstractNum xmlns:w="http://schemas.openxmlformats.org/wordprocessingml/2006/main" w:abstractNumId="3">
+    <w:nsid w:val="45db54f8"/>
+    <w:multiLevelType xmlns:w="http://schemas.openxmlformats.org/wordprocessingml/2006/main" w:val="hybridMultilevel"/>
+    <w:lvl xmlns:w="http://schemas.openxmlformats.org/wordprocessingml/2006/main" w:ilvl="0">
+      <w:start w:val="1"/>
+      <w:numFmt w:val="bullet"/>
+      <w:lvlText w:val=""/>
+      <w:lvlJc w:val="left"/>
+      <w:pPr>
+        <w:ind w:left="720" w:hanging="360"/>
+      </w:pPr>
+      <w:rPr>
+        <w:rFonts w:hint="default" w:ascii="Symbol" w:hAnsi="Symbol"/>
+      </w:rPr>
+    </w:lvl>
+    <w:lvl xmlns:w="http://schemas.openxmlformats.org/wordprocessingml/2006/main" w:ilvl="1">
+      <w:start w:val="1"/>
+      <w:numFmt w:val="bullet"/>
+      <w:lvlText w:val="o"/>
+      <w:lvlJc w:val="left"/>
+      <w:pPr>
+        <w:ind w:left="1440" w:hanging="360"/>
+      </w:pPr>
+      <w:rPr>
+        <w:rFonts w:hint="default" w:ascii="Courier New" w:hAnsi="Courier New"/>
+      </w:rPr>
+    </w:lvl>
+    <w:lvl xmlns:w="http://schemas.openxmlformats.org/wordprocessingml/2006/main" w:ilvl="2">
+      <w:start w:val="1"/>
+      <w:numFmt w:val="bullet"/>
+      <w:lvlText w:val=""/>
+      <w:lvlJc w:val="left"/>
+      <w:pPr>
+        <w:ind w:left="2160" w:hanging="360"/>
+      </w:pPr>
+      <w:rPr>
+        <w:rFonts w:hint="default" w:ascii="Wingdings" w:hAnsi="Wingdings"/>
+      </w:rPr>
+    </w:lvl>
+    <w:lvl xmlns:w="http://schemas.openxmlformats.org/wordprocessingml/2006/main" w:ilvl="3">
+      <w:start w:val="1"/>
+      <w:numFmt w:val="bullet"/>
+      <w:lvlText w:val=""/>
+      <w:lvlJc w:val="left"/>
+      <w:pPr>
+        <w:ind w:left="2880" w:hanging="360"/>
+      </w:pPr>
+      <w:rPr>
+        <w:rFonts w:hint="default" w:ascii="Symbol" w:hAnsi="Symbol"/>
+      </w:rPr>
+    </w:lvl>
+    <w:lvl xmlns:w="http://schemas.openxmlformats.org/wordprocessingml/2006/main" w:ilvl="4">
+      <w:start w:val="1"/>
+      <w:numFmt w:val="bullet"/>
+      <w:lvlText w:val="o"/>
+      <w:lvlJc w:val="left"/>
+      <w:pPr>
+        <w:ind w:left="3600" w:hanging="360"/>
+      </w:pPr>
+      <w:rPr>
+        <w:rFonts w:hint="default" w:ascii="Courier New" w:hAnsi="Courier New"/>
+      </w:rPr>
+    </w:lvl>
+    <w:lvl xmlns:w="http://schemas.openxmlformats.org/wordprocessingml/2006/main" w:ilvl="5">
+      <w:start w:val="1"/>
+      <w:numFmt w:val="bullet"/>
+      <w:lvlText w:val=""/>
+      <w:lvlJc w:val="left"/>
+      <w:pPr>
+        <w:ind w:left="4320" w:hanging="360"/>
+      </w:pPr>
+      <w:rPr>
+        <w:rFonts w:hint="default" w:ascii="Wingdings" w:hAnsi="Wingdings"/>
+      </w:rPr>
+    </w:lvl>
+    <w:lvl xmlns:w="http://schemas.openxmlformats.org/wordprocessingml/2006/main" w:ilvl="6">
+      <w:start w:val="1"/>
+      <w:numFmt w:val="bullet"/>
+      <w:lvlText w:val=""/>
+      <w:lvlJc w:val="left"/>
+      <w:pPr>
+        <w:ind w:left="5040" w:hanging="360"/>
+      </w:pPr>
+      <w:rPr>
+        <w:rFonts w:hint="default" w:ascii="Symbol" w:hAnsi="Symbol"/>
+      </w:rPr>
+    </w:lvl>
+    <w:lvl xmlns:w="http://schemas.openxmlformats.org/wordprocessingml/2006/main" w:ilvl="7">
+      <w:start w:val="1"/>
+      <w:numFmt w:val="bullet"/>
+      <w:lvlText w:val="o"/>
+      <w:lvlJc w:val="left"/>
+      <w:pPr>
+        <w:ind w:left="5760" w:hanging="360"/>
+      </w:pPr>
+      <w:rPr>
+        <w:rFonts w:hint="default" w:ascii="Courier New" w:hAnsi="Courier New"/>
+      </w:rPr>
+    </w:lvl>
+    <w:lvl xmlns:w="http://schemas.openxmlformats.org/wordprocessingml/2006/main" w:ilvl="8">
+      <w:start w:val="1"/>
+      <w:numFmt w:val="bullet"/>
+      <w:lvlText w:val=""/>
+      <w:lvlJc w:val="left"/>
+      <w:pPr>
+        <w:ind w:left="6480" w:hanging="360"/>
+      </w:pPr>
+      <w:rPr>
+        <w:rFonts w:hint="default" w:ascii="Wingdings" w:hAnsi="Wingdings"/>
+      </w:rPr>
+    </w:lvl>
+  </w:abstractNum>
+  <w:abstractNum xmlns:w="http://schemas.openxmlformats.org/wordprocessingml/2006/main" w:abstractNumId="2">
+    <w:nsid w:val="224df39c"/>
+    <w:multiLevelType xmlns:w="http://schemas.openxmlformats.org/wordprocessingml/2006/main" w:val="hybridMultilevel"/>
+    <w:lvl xmlns:w="http://schemas.openxmlformats.org/wordprocessingml/2006/main" w:ilvl="0">
+      <w:start w:val="1"/>
+      <w:numFmt w:val="bullet"/>
+      <w:lvlText w:val=""/>
+      <w:lvlJc w:val="left"/>
+      <w:pPr>
+        <w:ind w:left="720" w:hanging="360"/>
+      </w:pPr>
+      <w:rPr>
+        <w:rFonts w:hint="default" w:ascii="Symbol" w:hAnsi="Symbol"/>
+      </w:rPr>
+    </w:lvl>
+    <w:lvl xmlns:w="http://schemas.openxmlformats.org/wordprocessingml/2006/main" w:ilvl="1">
+      <w:start w:val="1"/>
+      <w:numFmt w:val="bullet"/>
+      <w:lvlText w:val="o"/>
+      <w:lvlJc w:val="left"/>
+      <w:pPr>
+        <w:ind w:left="1440" w:hanging="360"/>
+      </w:pPr>
+      <w:rPr>
+        <w:rFonts w:hint="default" w:ascii="Courier New" w:hAnsi="Courier New"/>
+      </w:rPr>
+    </w:lvl>
+    <w:lvl xmlns:w="http://schemas.openxmlformats.org/wordprocessingml/2006/main" w:ilvl="2">
+      <w:start w:val="1"/>
+      <w:numFmt w:val="bullet"/>
+      <w:lvlText w:val=""/>
+      <w:lvlJc w:val="left"/>
+      <w:pPr>
+        <w:ind w:left="2160" w:hanging="360"/>
+      </w:pPr>
+      <w:rPr>
+        <w:rFonts w:hint="default" w:ascii="Wingdings" w:hAnsi="Wingdings"/>
+      </w:rPr>
+    </w:lvl>
+    <w:lvl xmlns:w="http://schemas.openxmlformats.org/wordprocessingml/2006/main" w:ilvl="3">
+      <w:start w:val="1"/>
+      <w:numFmt w:val="bullet"/>
+      <w:lvlText w:val=""/>
+      <w:lvlJc w:val="left"/>
+      <w:pPr>
+        <w:ind w:left="2880" w:hanging="360"/>
+      </w:pPr>
+      <w:rPr>
+        <w:rFonts w:hint="default" w:ascii="Symbol" w:hAnsi="Symbol"/>
+      </w:rPr>
+    </w:lvl>
+    <w:lvl xmlns:w="http://schemas.openxmlformats.org/wordprocessingml/2006/main" w:ilvl="4">
+      <w:start w:val="1"/>
+      <w:numFmt w:val="bullet"/>
+      <w:lvlText w:val="o"/>
+      <w:lvlJc w:val="left"/>
+      <w:pPr>
+        <w:ind w:left="3600" w:hanging="360"/>
+      </w:pPr>
+      <w:rPr>
+        <w:rFonts w:hint="default" w:ascii="Courier New" w:hAnsi="Courier New"/>
+      </w:rPr>
+    </w:lvl>
+    <w:lvl xmlns:w="http://schemas.openxmlformats.org/wordprocessingml/2006/main" w:ilvl="5">
+      <w:start w:val="1"/>
+      <w:numFmt w:val="bullet"/>
+      <w:lvlText w:val=""/>
+      <w:lvlJc w:val="left"/>
+      <w:pPr>
+        <w:ind w:left="4320" w:hanging="360"/>
+      </w:pPr>
+      <w:rPr>
+        <w:rFonts w:hint="default" w:ascii="Wingdings" w:hAnsi="Wingdings"/>
+      </w:rPr>
+    </w:lvl>
+    <w:lvl xmlns:w="http://schemas.openxmlformats.org/wordprocessingml/2006/main" w:ilvl="6">
+      <w:start w:val="1"/>
+      <w:numFmt w:val="bullet"/>
+      <w:lvlText w:val=""/>
+      <w:lvlJc w:val="left"/>
+      <w:pPr>
+        <w:ind w:left="5040" w:hanging="360"/>
+      </w:pPr>
+      <w:rPr>
+        <w:rFonts w:hint="default" w:ascii="Symbol" w:hAnsi="Symbol"/>
+      </w:rPr>
+    </w:lvl>
+    <w:lvl xmlns:w="http://schemas.openxmlformats.org/wordprocessingml/2006/main" w:ilvl="7">
+      <w:start w:val="1"/>
+      <w:numFmt w:val="bullet"/>
+      <w:lvlText w:val="o"/>
+      <w:lvlJc w:val="left"/>
+      <w:pPr>
+        <w:ind w:left="5760" w:hanging="360"/>
+      </w:pPr>
+      <w:rPr>
+        <w:rFonts w:hint="default" w:ascii="Courier New" w:hAnsi="Courier New"/>
+      </w:rPr>
+    </w:lvl>
+    <w:lvl xmlns:w="http://schemas.openxmlformats.org/wordprocessingml/2006/main" w:ilvl="8">
+      <w:start w:val="1"/>
+      <w:numFmt w:val="bullet"/>
+      <w:lvlText w:val=""/>
+      <w:lvlJc w:val="left"/>
+      <w:pPr>
+        <w:ind w:left="6480" w:hanging="360"/>
+      </w:pPr>
+      <w:rPr>
+        <w:rFonts w:hint="default" w:ascii="Wingdings" w:hAnsi="Wingdings"/>
+      </w:rPr>
+    </w:lvl>
+  </w:abstractNum>
   <w:abstractNum xmlns:w="http://schemas.openxmlformats.org/wordprocessingml/2006/main" w:abstractNumId="1">
     <w:nsid w:val="56b18648"/>
     <w:multiLevelType xmlns:w="http://schemas.openxmlformats.org/wordprocessingml/2006/main" w:val="hybridMultilevel"/>
@@ -481,6 +934,12 @@
       </w:rPr>
     </w:lvl>
   </w:abstractNum>
+  <w:num w:numId="3">
+    <w:abstractNumId w:val="3"/>
+  </w:num>
+  <w:num w:numId="2">
+    <w:abstractNumId w:val="2"/>
+  </w:num>
   <w:num w:numId="1">
     <w:abstractNumId w:val="1"/>
   </w:num>
@@ -920,6 +1379,52 @@
       <w:contextualSpacing/>
     </w:pPr>
   </w:style>
+  <w:style w:type="paragraph" w:styleId="Heading1">
+    <w:uiPriority w:val="9"/>
+    <w:name w:val="heading 1"/>
+    <w:basedOn w:val="Normal"/>
+    <w:next w:val="Normal"/>
+    <w:link w:val="Heading1Char"/>
+    <w:qFormat/>
+    <w:rsid w:val="6A91D79D"/>
+    <w:rPr>
+      <w:rFonts w:ascii="Aptos Display" w:hAnsi="Aptos Display" w:eastAsia="Aptos Display" w:cs="" w:asciiTheme="majorAscii" w:hAnsiTheme="majorAscii" w:eastAsiaTheme="minorAscii" w:cstheme="majorEastAsia"/>
+      <w:color w:val="0F4761" w:themeColor="accent1" w:themeTint="FF" w:themeShade="BF"/>
+      <w:sz w:val="40"/>
+      <w:szCs w:val="40"/>
+    </w:rPr>
+    <w:pPr>
+      <w:keepNext w:val="1"/>
+      <w:keepLines w:val="1"/>
+      <w:spacing w:before="360" w:after="80"/>
+      <w:outlineLvl w:val="0"/>
+    </w:pPr>
+  </w:style>
+  <w:style w:type="character" w:styleId="Heading1Char" w:customStyle="true">
+    <w:uiPriority w:val="9"/>
+    <w:name w:val="Heading 1 Char"/>
+    <w:basedOn w:val="DefaultParagraphFont"/>
+    <w:link w:val="Heading1"/>
+    <w:rsid w:val="6A91D79D"/>
+    <w:rPr>
+      <w:rFonts w:ascii="Aptos Display" w:hAnsi="Aptos Display" w:eastAsia="Aptos Display" w:cs="" w:asciiTheme="majorAscii" w:hAnsiTheme="majorAscii" w:eastAsiaTheme="minorAscii" w:cstheme="majorEastAsia"/>
+      <w:color w:val="0F4761" w:themeColor="accent1" w:themeTint="FF" w:themeShade="BF"/>
+      <w:sz w:val="40"/>
+      <w:szCs w:val="40"/>
+    </w:rPr>
+  </w:style>
+  <w:style w:type="character" w:styleId="Heading2Char" w:customStyle="true">
+    <w:uiPriority w:val="9"/>
+    <w:name w:val="Heading 2 Char"/>
+    <w:basedOn w:val="DefaultParagraphFont"/>
+    <w:rsid w:val="6A91D79D"/>
+    <w:rPr>
+      <w:rFonts w:ascii="Aptos Display" w:hAnsi="Aptos Display" w:eastAsia="Aptos Display" w:cs="" w:asciiTheme="majorAscii" w:hAnsiTheme="majorAscii" w:eastAsiaTheme="minorAscii" w:cstheme="majorEastAsia"/>
+      <w:color w:val="0F4761" w:themeColor="accent1" w:themeTint="FF" w:themeShade="BF"/>
+      <w:sz w:val="32"/>
+      <w:szCs w:val="32"/>
+    </w:rPr>
+  </w:style>
 </w:styles>
 </file>
 

</xml_diff>